<commit_message>
Integrate Classroom Behavioral Skills and Comprehensive Feedback modules
</commit_message>
<xml_diff>
--- a/Lab Evaluation.docx
+++ b/Lab Evaluation.docx
@@ -308,17 +308,25 @@
           <w:bCs/>
         </w:rPr>
       </w:pPr>
-      <w:r>
-        <w:rPr>
-          <w:b/>
-          <w:bCs/>
-        </w:rPr>
+    </w:p>
+    <w:p>
+      <w:pPr>
+        <w:rPr>
+          <w:b/>
+          <w:bCs/>
+        </w:rPr>
+      </w:pPr>
+      <w:r>
+        <w:rPr>
+          <w:b/>
+          <w:bCs/>
+        </w:rPr>
+        <w:lastRenderedPageBreak/>
         <w:t>Importance of visualisation in relevance to the portal aspects</w:t>
       </w:r>
     </w:p>
     <w:p>
       <w:r>
-        <w:lastRenderedPageBreak/>
         <w:t>Visualization is the bridge between abstract numbers and tangible understanding. In this portal, a fraction like "1/2" is not just a symbol; it is half a pizza. A debt of "₹5" is represented by missing coins. By seeing mathematical relationships visually, autistic children can build a strong foundational mental model that text-based learning often fails to provide.</w:t>
       </w:r>
     </w:p>
@@ -776,7 +784,11 @@
           </w:tcPr>
           <w:p>
             <w:r>
-              <w:t>Linked abstract fraction symbols to visual parts, making the logic tangible for the user.</w:t>
+              <w:t xml:space="preserve">Linked abstract fraction symbols to visual parts, making the </w:t>
+            </w:r>
+            <w:r>
+              <w:lastRenderedPageBreak/>
+              <w:t>logic tangible for the user.</w:t>
             </w:r>
           </w:p>
         </w:tc>
@@ -1151,6 +1163,7 @@
           <w:b/>
           <w:bCs/>
         </w:rPr>
+        <w:lastRenderedPageBreak/>
         <w:t>Contextual Learning:</w:t>
       </w:r>
       <w:r>
@@ -1169,7 +1182,6 @@
           <w:b/>
           <w:bCs/>
         </w:rPr>
-        <w:lastRenderedPageBreak/>
         <w:t>Attention Span:</w:t>
       </w:r>
       <w:r>
@@ -1535,11 +1547,11 @@
           </w:tcPr>
           <w:p>
             <w:r>
-              <w:t>1. Visual symbols, 2. Multilingual support, 3. Custom boards, 4. Research-</w:t>
+              <w:t xml:space="preserve">1. Visual symbols, 2. Multilingual support, 3. Custom </w:t>
             </w:r>
             <w:r>
               <w:lastRenderedPageBreak/>
-              <w:t>based vocabulary, 5. High-quality voices</w:t>
+              <w:t>boards, 4. Research-based vocabulary, 5. High-quality voices</w:t>
             </w:r>
           </w:p>
         </w:tc>
@@ -1741,7 +1753,11 @@
           </w:tcPr>
           <w:p>
             <w:r>
-              <w:t>1. Audio-visual cues, 2. Game-based learning, 3. Minimalist design, 4. Incremental difficulty, 5. Printable resources</w:t>
+              <w:t xml:space="preserve">1. Audio-visual cues, 2. Game-based learning, 3. Minimalist design, 4. Incremental difficulty, 5. </w:t>
+            </w:r>
+            <w:r>
+              <w:lastRenderedPageBreak/>
+              <w:t>Printable resources</w:t>
             </w:r>
           </w:p>
         </w:tc>
@@ -1760,7 +1776,6 @@
           <w:b/>
           <w:bCs/>
         </w:rPr>
-        <w:lastRenderedPageBreak/>
         <w:t>8. List of research labs working in same area</w:t>
       </w:r>
     </w:p>
@@ -2223,6 +2238,7 @@
         <w:ind w:left="360"/>
       </w:pPr>
       <w:r>
+        <w:lastRenderedPageBreak/>
         <w:t>Based on current research (2024-2025) into pedagogical strategies for neurodivergent learners, the following three articles provide the framework for our application's enhancements:</w:t>
       </w:r>
     </w:p>
@@ -2259,7 +2275,6 @@
           <w:i/>
           <w:iCs/>
         </w:rPr>
-        <w:lastRenderedPageBreak/>
         <w:t>Key Finding:</w:t>
       </w:r>
       <w:r>
@@ -3170,7 +3185,6 @@
     </w:p>
     <w:p>
       <w:r>
-        <w:lastRenderedPageBreak/>
         <w:t>We have chosen to implement a Multi-Modal Interaction Tier in the Autism Math Portal. This strategy addresses the "Interaction Level" mentioned in the research by bridging the gap between physical action and digital result.</w:t>
       </w:r>
     </w:p>
@@ -3591,6 +3605,7 @@
           <w:b/>
           <w:bCs/>
         </w:rPr>
+        <w:lastRenderedPageBreak/>
         <w:t>GitHub Repository:</w:t>
       </w:r>
       <w:r>
@@ -3629,7 +3644,6 @@
         <w:rPr>
           <w:lang w:val="en-US"/>
         </w:rPr>
-        <w:lastRenderedPageBreak/>
         <w:t xml:space="preserve">1.Search for article that speaks about strategies that can be used with autism </w:t>
       </w:r>
       <w:proofErr w:type="spellStart"/>

</xml_diff>